<commit_message>
Update Critical Activity contribution.docx
</commit_message>
<xml_diff>
--- a/Documentation/Critical Activity contribution.docx
+++ b/Documentation/Critical Activity contribution.docx
@@ -625,33 +625,7 @@
                 <w:lang w:val="en-GB" w:eastAsia="lv-LV"/>
                 <w14:ligatures w14:val="none"/>
               </w:rPr>
-              <w:t xml:space="preserve">- Schedule and </w:t>
-            </w:r>
-            <w:proofErr w:type="gramStart"/>
-            <w:r>
-              <w:rPr>
-                <w:rFonts w:ascii="Times New Roman" w:eastAsia="Times New Roman" w:hAnsi="Times New Roman" w:cs="Times New Roman"/>
-                <w:color w:val="000000"/>
-                <w:kern w:val="0"/>
-                <w:sz w:val="24"/>
-                <w:szCs w:val="24"/>
-                <w:lang w:val="en-GB" w:eastAsia="lv-LV"/>
-                <w14:ligatures w14:val="none"/>
-              </w:rPr>
-              <w:t>conduct  group</w:t>
-            </w:r>
-            <w:proofErr w:type="gramEnd"/>
-            <w:r>
-              <w:rPr>
-                <w:rFonts w:ascii="Times New Roman" w:eastAsia="Times New Roman" w:hAnsi="Times New Roman" w:cs="Times New Roman"/>
-                <w:color w:val="000000"/>
-                <w:kern w:val="0"/>
-                <w:sz w:val="24"/>
-                <w:szCs w:val="24"/>
-                <w:lang w:val="en-GB" w:eastAsia="lv-LV"/>
-                <w14:ligatures w14:val="none"/>
-              </w:rPr>
-              <w:t xml:space="preserve"> meetings</w:t>
+              <w:t>- Schedule and conduct group meetings</w:t>
             </w:r>
           </w:p>
         </w:tc>
@@ -1889,7 +1863,31 @@
                 <w:lang w:val="en-GB" w:eastAsia="lv-LV"/>
                 <w14:ligatures w14:val="none"/>
               </w:rPr>
-              <w:t>3. Web strapping</w:t>
+              <w:t>3. Web s</w:t>
+            </w:r>
+            <w:r>
+              <w:rPr>
+                <w:rFonts w:ascii="Times New Roman" w:eastAsia="Times New Roman" w:hAnsi="Times New Roman" w:cs="Times New Roman"/>
+                <w:color w:val="000000"/>
+                <w:kern w:val="0"/>
+                <w:sz w:val="24"/>
+                <w:szCs w:val="24"/>
+                <w:lang w:val="en-GB" w:eastAsia="lv-LV"/>
+                <w14:ligatures w14:val="none"/>
+              </w:rPr>
+              <w:t>c</w:t>
+            </w:r>
+            <w:r>
+              <w:rPr>
+                <w:rFonts w:ascii="Times New Roman" w:eastAsia="Times New Roman" w:hAnsi="Times New Roman" w:cs="Times New Roman"/>
+                <w:color w:val="000000"/>
+                <w:kern w:val="0"/>
+                <w:sz w:val="24"/>
+                <w:szCs w:val="24"/>
+                <w:lang w:val="en-GB" w:eastAsia="lv-LV"/>
+                <w14:ligatures w14:val="none"/>
+              </w:rPr>
+              <w:t>rapping</w:t>
             </w:r>
           </w:p>
         </w:tc>
@@ -2084,7 +2082,31 @@
                 <w:lang w:val="en-GB" w:eastAsia="lv-LV"/>
                 <w14:ligatures w14:val="none"/>
               </w:rPr>
-              <w:t>3.1 Web strapping using API</w:t>
+              <w:t>3.1 Web s</w:t>
+            </w:r>
+            <w:r>
+              <w:rPr>
+                <w:rFonts w:ascii="Times New Roman" w:eastAsia="Times New Roman" w:hAnsi="Times New Roman" w:cs="Times New Roman"/>
+                <w:color w:val="000000"/>
+                <w:kern w:val="0"/>
+                <w:sz w:val="24"/>
+                <w:szCs w:val="24"/>
+                <w:lang w:val="en-GB" w:eastAsia="lv-LV"/>
+                <w14:ligatures w14:val="none"/>
+              </w:rPr>
+              <w:t>c</w:t>
+            </w:r>
+            <w:r>
+              <w:rPr>
+                <w:rFonts w:ascii="Times New Roman" w:eastAsia="Times New Roman" w:hAnsi="Times New Roman" w:cs="Times New Roman"/>
+                <w:color w:val="000000"/>
+                <w:kern w:val="0"/>
+                <w:sz w:val="24"/>
+                <w:szCs w:val="24"/>
+                <w:lang w:val="en-GB" w:eastAsia="lv-LV"/>
+                <w14:ligatures w14:val="none"/>
+              </w:rPr>
+              <w:t>rapping using API</w:t>
             </w:r>
           </w:p>
         </w:tc>

</xml_diff>